<commit_message>
Cossacs v 2.0 +
</commit_message>
<xml_diff>
--- a/Cossacks/data/козацьки розваги.docx
+++ b/Cossacks/data/козацьки розваги.docx
@@ -44,7 +44,7 @@
           <w:rFonts w:ascii="Times New Roman" w:hAnsi="Times New Roman" w:cs="Times New Roman"/>
           <w:sz w:val="28"/>
           <w:szCs w:val="28"/>
-          <w:lang w:val="en-US"/>
+          <w:lang w:val="uk-UA"/>
         </w:rPr>
         <w:t xml:space="preserve"> </w:t>
       </w:r>
@@ -82,7 +82,25 @@
           <w:szCs w:val="28"/>
           <w:lang w:val="uk-UA"/>
         </w:rPr>
-        <w:t xml:space="preserve">, а з нимми змінювалися не лише «охочі  до Української землі», </w:t>
+        <w:t>, а з ним</w:t>
+      </w:r>
+      <w:r>
+        <w:rPr>
+          <w:rFonts w:ascii="Times New Roman" w:hAnsi="Times New Roman" w:cs="Times New Roman"/>
+          <w:sz w:val="28"/>
+          <w:szCs w:val="28"/>
+          <w:lang w:val="uk-UA"/>
+        </w:rPr>
+        <w:t xml:space="preserve"> </w:t>
+      </w:r>
+      <w:r>
+        <w:rPr>
+          <w:rFonts w:ascii="Times New Roman" w:hAnsi="Times New Roman" w:cs="Times New Roman"/>
+          <w:sz w:val="28"/>
+          <w:szCs w:val="28"/>
+          <w:lang w:val="uk-UA"/>
+        </w:rPr>
+        <w:t xml:space="preserve">ми змінювалися не лише «охочі  до Української землі», </w:t>
       </w:r>
       <w:r>
         <w:rPr>
@@ -327,16 +345,61 @@
           <w:szCs w:val="28"/>
           <w:lang w:val="uk-UA"/>
         </w:rPr>
-        <w:t>І ми –ветерани АТО і ООС , нашадки славетніх воїнов – козаків , щоб пригадати здобутки предків та дорівнятися до них своїми дося</w:t>
-      </w:r>
-      <w:r>
-        <w:rPr>
-          <w:rFonts w:ascii="Times New Roman" w:hAnsi="Times New Roman" w:cs="Times New Roman"/>
-          <w:sz w:val="28"/>
-          <w:szCs w:val="28"/>
-          <w:lang w:val="uk-UA"/>
-        </w:rPr>
-        <w:t xml:space="preserve">гненнями  , осучаснити традиції козацтва , вирішили провести серію міні-турнірів з автомодельного </w:t>
+        <w:t>І ми –</w:t>
+      </w:r>
+      <w:r>
+        <w:rPr>
+          <w:rFonts w:ascii="Times New Roman" w:hAnsi="Times New Roman" w:cs="Times New Roman"/>
+          <w:sz w:val="28"/>
+          <w:szCs w:val="28"/>
+          <w:lang w:val="uk-UA"/>
+        </w:rPr>
+        <w:t xml:space="preserve"> </w:t>
+      </w:r>
+      <w:r>
+        <w:rPr>
+          <w:rFonts w:ascii="Times New Roman" w:hAnsi="Times New Roman" w:cs="Times New Roman"/>
+          <w:sz w:val="28"/>
+          <w:szCs w:val="28"/>
+          <w:lang w:val="uk-UA"/>
+        </w:rPr>
+        <w:t>ветерани АТО і ООС, на</w:t>
+      </w:r>
+      <w:r>
+        <w:rPr>
+          <w:rFonts w:ascii="Times New Roman" w:hAnsi="Times New Roman" w:cs="Times New Roman"/>
+          <w:sz w:val="28"/>
+          <w:szCs w:val="28"/>
+          <w:lang w:val="uk-UA"/>
+        </w:rPr>
+        <w:t>щадки славетних воїні</w:t>
+      </w:r>
+      <w:r>
+        <w:rPr>
+          <w:rFonts w:ascii="Times New Roman" w:hAnsi="Times New Roman" w:cs="Times New Roman"/>
+          <w:sz w:val="28"/>
+          <w:szCs w:val="28"/>
+          <w:lang w:val="uk-UA"/>
+        </w:rPr>
+        <w:t>в – козаків , щоб пригадати здобутки предків та дорівнятися до них своїми дося</w:t>
+      </w:r>
+      <w:r>
+        <w:rPr>
+          <w:rFonts w:ascii="Times New Roman" w:hAnsi="Times New Roman" w:cs="Times New Roman"/>
+          <w:sz w:val="28"/>
+          <w:szCs w:val="28"/>
+          <w:lang w:val="uk-UA"/>
+        </w:rPr>
+        <w:t>гненнями</w:t>
+      </w:r>
+      <w:r>
+        <w:rPr>
+          <w:rFonts w:ascii="Times New Roman" w:hAnsi="Times New Roman" w:cs="Times New Roman"/>
+          <w:sz w:val="28"/>
+          <w:szCs w:val="28"/>
+          <w:lang w:val="uk-UA"/>
+        </w:rPr>
+        <w:t xml:space="preserve">, осучаснити традиції козацтва, вирішили провести серію міні-турнірів з автомодельного </w:t>
       </w:r>
       <w:r>
         <w:rPr>
@@ -381,7 +444,7 @@
           <w:szCs w:val="28"/>
           <w:lang w:val="uk-UA"/>
         </w:rPr>
-        <w:t xml:space="preserve"> , </w:t>
+        <w:t xml:space="preserve">, </w:t>
       </w:r>
       <w:r>
         <w:rPr>
@@ -399,7 +462,27 @@
           <w:szCs w:val="28"/>
           <w:lang w:val="uk-UA"/>
         </w:rPr>
-        <w:t>збірною дітей і збірною ветеранів АТО , ООС міста Покровськ  і Покровського району</w:t>
+        <w:t xml:space="preserve">збірною дітей і збірною ветеранів АТО, ООС міста </w:t>
+      </w:r>
+      <w:proofErr w:type="spellStart"/>
+      <w:r>
+        <w:rPr>
+          <w:rFonts w:ascii="Times New Roman" w:hAnsi="Times New Roman" w:cs="Times New Roman"/>
+          <w:sz w:val="28"/>
+          <w:szCs w:val="28"/>
+          <w:lang w:val="uk-UA"/>
+        </w:rPr>
+        <w:t>Покровськ</w:t>
+      </w:r>
+      <w:proofErr w:type="spellEnd"/>
+      <w:r>
+        <w:rPr>
+          <w:rFonts w:ascii="Times New Roman" w:hAnsi="Times New Roman" w:cs="Times New Roman"/>
+          <w:sz w:val="28"/>
+          <w:szCs w:val="28"/>
+          <w:lang w:val="uk-UA"/>
+        </w:rPr>
+        <w:t xml:space="preserve">  і Покровського району</w:t>
       </w:r>
       <w:r>
         <w:rPr>
@@ -417,7 +500,133 @@
           <w:szCs w:val="28"/>
           <w:lang w:val="uk-UA"/>
         </w:rPr>
-        <w:t xml:space="preserve"> Серія міні-турнірув  будуть проводиться у декілька етапів , присвяченних видатним датам Українського народа :14 жовтня-День Українського козацтва , 6 грудня- День Збройних Сил України , 14 березня – День Українського добровольця</w:t>
+        <w:t xml:space="preserve"> Серія міні-турнірі</w:t>
+      </w:r>
+      <w:r>
+        <w:rPr>
+          <w:rFonts w:ascii="Times New Roman" w:hAnsi="Times New Roman" w:cs="Times New Roman"/>
+          <w:sz w:val="28"/>
+          <w:szCs w:val="28"/>
+          <w:lang w:val="uk-UA"/>
+        </w:rPr>
+        <w:t>в  будуть проводиться у декілька етапів, присвяч</w:t>
+      </w:r>
+      <w:r>
+        <w:rPr>
+          <w:rFonts w:ascii="Times New Roman" w:hAnsi="Times New Roman" w:cs="Times New Roman"/>
+          <w:sz w:val="28"/>
+          <w:szCs w:val="28"/>
+          <w:lang w:val="uk-UA"/>
+        </w:rPr>
+        <w:t>ен</w:t>
+      </w:r>
+      <w:r>
+        <w:rPr>
+          <w:rFonts w:ascii="Times New Roman" w:hAnsi="Times New Roman" w:cs="Times New Roman"/>
+          <w:sz w:val="28"/>
+          <w:szCs w:val="28"/>
+          <w:lang w:val="uk-UA"/>
+        </w:rPr>
+        <w:t>их ви</w:t>
+      </w:r>
+      <w:r>
+        <w:rPr>
+          <w:rFonts w:ascii="Times New Roman" w:hAnsi="Times New Roman" w:cs="Times New Roman"/>
+          <w:sz w:val="28"/>
+          <w:szCs w:val="28"/>
+          <w:lang w:val="uk-UA"/>
+        </w:rPr>
+        <w:t>датним датам Українського народу</w:t>
+      </w:r>
+      <w:r>
+        <w:rPr>
+          <w:rFonts w:ascii="Times New Roman" w:hAnsi="Times New Roman" w:cs="Times New Roman"/>
+          <w:sz w:val="28"/>
+          <w:szCs w:val="28"/>
+          <w:lang w:val="uk-UA"/>
+        </w:rPr>
+        <w:t>:</w:t>
+      </w:r>
+      <w:r>
+        <w:rPr>
+          <w:rFonts w:ascii="Times New Roman" w:hAnsi="Times New Roman" w:cs="Times New Roman"/>
+          <w:sz w:val="28"/>
+          <w:szCs w:val="28"/>
+          <w:lang w:val="uk-UA"/>
+        </w:rPr>
+        <w:t xml:space="preserve"> </w:t>
+      </w:r>
+      <w:r>
+        <w:rPr>
+          <w:rFonts w:ascii="Times New Roman" w:hAnsi="Times New Roman" w:cs="Times New Roman"/>
+          <w:sz w:val="28"/>
+          <w:szCs w:val="28"/>
+          <w:lang w:val="uk-UA"/>
+        </w:rPr>
+        <w:t>14 жовтня</w:t>
+      </w:r>
+      <w:r>
+        <w:rPr>
+          <w:rFonts w:ascii="Times New Roman" w:hAnsi="Times New Roman" w:cs="Times New Roman"/>
+          <w:sz w:val="28"/>
+          <w:szCs w:val="28"/>
+          <w:lang w:val="uk-UA"/>
+        </w:rPr>
+        <w:t xml:space="preserve"> </w:t>
+      </w:r>
+      <w:r>
+        <w:rPr>
+          <w:rFonts w:ascii="Times New Roman" w:hAnsi="Times New Roman" w:cs="Times New Roman"/>
+          <w:sz w:val="28"/>
+          <w:szCs w:val="28"/>
+          <w:lang w:val="uk-UA"/>
+        </w:rPr>
+        <w:t>–</w:t>
+      </w:r>
+      <w:r>
+        <w:rPr>
+          <w:rFonts w:ascii="Times New Roman" w:hAnsi="Times New Roman" w:cs="Times New Roman"/>
+          <w:sz w:val="28"/>
+          <w:szCs w:val="28"/>
+          <w:lang w:val="uk-UA"/>
+        </w:rPr>
+        <w:t xml:space="preserve"> </w:t>
+      </w:r>
+      <w:r>
+        <w:rPr>
+          <w:rFonts w:ascii="Times New Roman" w:hAnsi="Times New Roman" w:cs="Times New Roman"/>
+          <w:sz w:val="28"/>
+          <w:szCs w:val="28"/>
+          <w:lang w:val="uk-UA"/>
+        </w:rPr>
+        <w:t>День Українського козацтва, 6 грудня</w:t>
+      </w:r>
+      <w:r>
+        <w:rPr>
+          <w:rFonts w:ascii="Times New Roman" w:hAnsi="Times New Roman" w:cs="Times New Roman"/>
+          <w:sz w:val="28"/>
+          <w:szCs w:val="28"/>
+          <w:lang w:val="uk-UA"/>
+        </w:rPr>
+        <w:t xml:space="preserve"> </w:t>
+      </w:r>
+      <w:r>
+        <w:rPr>
+          <w:rFonts w:ascii="Times New Roman" w:hAnsi="Times New Roman" w:cs="Times New Roman"/>
+          <w:sz w:val="28"/>
+          <w:szCs w:val="28"/>
+          <w:lang w:val="uk-UA"/>
+        </w:rPr>
+        <w:t>–</w:t>
+      </w:r>
+      <w:r>
+        <w:rPr>
+          <w:rFonts w:ascii="Times New Roman" w:hAnsi="Times New Roman" w:cs="Times New Roman"/>
+          <w:sz w:val="28"/>
+          <w:szCs w:val="28"/>
+          <w:lang w:val="uk-UA"/>
+        </w:rPr>
+        <w:t xml:space="preserve"> День Збройних Сил України, 14 березня – День Українського добровольця</w:t>
       </w:r>
       <w:r>
         <w:rPr>
@@ -446,7 +655,99 @@
           <w:szCs w:val="28"/>
           <w:lang w:val="uk-UA"/>
         </w:rPr>
-        <w:t xml:space="preserve">           Взяти участь в турнірі  , в складі збірної ветеранів АТО , ООС ) може будь який ветеран російсько-української  війни .Для збірної ветерані попередньо буде проведене коротке навчання і тренування.Для участі в турнірі в складі команди дітей потрібно відвідувати , бути записаним , гурток автомодельного спорту при «Станції юних техників» міста Покровськ.</w:t>
+        <w:t xml:space="preserve">           Взяти участь в турнірі, в складі збірної ветеранів АТО, ООС ) може будь який ветеран російсько-української</w:t>
+      </w:r>
+      <w:r>
+        <w:rPr>
+          <w:rFonts w:ascii="Times New Roman" w:hAnsi="Times New Roman" w:cs="Times New Roman"/>
+          <w:sz w:val="28"/>
+          <w:szCs w:val="28"/>
+          <w:lang w:val="uk-UA"/>
+        </w:rPr>
+        <w:t xml:space="preserve"> </w:t>
+      </w:r>
+      <w:r>
+        <w:rPr>
+          <w:rFonts w:ascii="Times New Roman" w:hAnsi="Times New Roman" w:cs="Times New Roman"/>
+          <w:sz w:val="28"/>
+          <w:szCs w:val="28"/>
+          <w:lang w:val="uk-UA"/>
+        </w:rPr>
+        <w:t>війни.</w:t>
+      </w:r>
+      <w:r>
+        <w:rPr>
+          <w:rFonts w:ascii="Times New Roman" w:hAnsi="Times New Roman" w:cs="Times New Roman"/>
+          <w:sz w:val="28"/>
+          <w:szCs w:val="28"/>
+          <w:lang w:val="uk-UA"/>
+        </w:rPr>
+        <w:t xml:space="preserve"> </w:t>
+      </w:r>
+      <w:r>
+        <w:rPr>
+          <w:rFonts w:ascii="Times New Roman" w:hAnsi="Times New Roman" w:cs="Times New Roman"/>
+          <w:sz w:val="28"/>
+          <w:szCs w:val="28"/>
+          <w:lang w:val="uk-UA"/>
+        </w:rPr>
+        <w:t>Для збірної ветерані попередньо буде прове</w:t>
+      </w:r>
+      <w:r>
+        <w:rPr>
+          <w:rFonts w:ascii="Times New Roman" w:hAnsi="Times New Roman" w:cs="Times New Roman"/>
+          <w:sz w:val="28"/>
+          <w:szCs w:val="28"/>
+          <w:lang w:val="uk-UA"/>
+        </w:rPr>
+        <w:t>дене коротке навчання і тренуван</w:t>
+      </w:r>
+      <w:r>
+        <w:rPr>
+          <w:rFonts w:ascii="Times New Roman" w:hAnsi="Times New Roman" w:cs="Times New Roman"/>
+          <w:sz w:val="28"/>
+          <w:szCs w:val="28"/>
+          <w:lang w:val="uk-UA"/>
+        </w:rPr>
+        <w:t>ня.</w:t>
+      </w:r>
+      <w:r>
+        <w:rPr>
+          <w:rFonts w:ascii="Times New Roman" w:hAnsi="Times New Roman" w:cs="Times New Roman"/>
+          <w:sz w:val="28"/>
+          <w:szCs w:val="28"/>
+          <w:lang w:val="uk-UA"/>
+        </w:rPr>
+        <w:t xml:space="preserve"> </w:t>
+      </w:r>
+      <w:r>
+        <w:rPr>
+          <w:rFonts w:ascii="Times New Roman" w:hAnsi="Times New Roman" w:cs="Times New Roman"/>
+          <w:sz w:val="28"/>
+          <w:szCs w:val="28"/>
+          <w:lang w:val="uk-UA"/>
+        </w:rPr>
+        <w:t xml:space="preserve">Для участі в турнірі в складі команди дітей потрібно відвідувати , бути записаним , гурток автомодельного спорту при «Станції юних техників» міста </w:t>
+      </w:r>
+      <w:proofErr w:type="spellStart"/>
+      <w:r>
+        <w:rPr>
+          <w:rFonts w:ascii="Times New Roman" w:hAnsi="Times New Roman" w:cs="Times New Roman"/>
+          <w:sz w:val="28"/>
+          <w:szCs w:val="28"/>
+          <w:lang w:val="uk-UA"/>
+        </w:rPr>
+        <w:t>Покровськ</w:t>
+      </w:r>
+      <w:proofErr w:type="spellEnd"/>
+      <w:r>
+        <w:rPr>
+          <w:rFonts w:ascii="Times New Roman" w:hAnsi="Times New Roman" w:cs="Times New Roman"/>
+          <w:sz w:val="28"/>
+          <w:szCs w:val="28"/>
+          <w:lang w:val="uk-UA"/>
+        </w:rPr>
+        <w:t>.</w:t>
       </w:r>
     </w:p>
     <w:p>
@@ -484,7 +785,27 @@
           <w:szCs w:val="28"/>
           <w:lang w:val="uk-UA"/>
         </w:rPr>
-        <w:t>ка міська організація ветеранів та інвалідів учасників АТО в Донецькій області» разом  з позашкільним навчальним закладом «Станція юних техників відділу освіти</w:t>
+        <w:t xml:space="preserve">ка міська організація ветеранів та інвалідів учасників АТО в Донецькій області» разом  з позашкільним навчальним закладом «Станція юних </w:t>
+      </w:r>
+      <w:proofErr w:type="spellStart"/>
+      <w:r>
+        <w:rPr>
+          <w:rFonts w:ascii="Times New Roman" w:hAnsi="Times New Roman" w:cs="Times New Roman"/>
+          <w:sz w:val="28"/>
+          <w:szCs w:val="28"/>
+          <w:lang w:val="uk-UA"/>
+        </w:rPr>
+        <w:t>техників</w:t>
+      </w:r>
+      <w:proofErr w:type="spellEnd"/>
+      <w:r>
+        <w:rPr>
+          <w:rFonts w:ascii="Times New Roman" w:hAnsi="Times New Roman" w:cs="Times New Roman"/>
+          <w:sz w:val="28"/>
+          <w:szCs w:val="28"/>
+          <w:lang w:val="uk-UA"/>
+        </w:rPr>
+        <w:t xml:space="preserve"> відділу освіти</w:t>
       </w:r>
       <w:r>
         <w:rPr>
@@ -522,16 +843,36 @@
           <w:szCs w:val="28"/>
           <w:lang w:val="uk-UA"/>
         </w:rPr>
-        <w:t xml:space="preserve"> т</w:t>
-      </w:r>
-      <w:r>
-        <w:rPr>
-          <w:rFonts w:ascii="Times New Roman" w:hAnsi="Times New Roman" w:cs="Times New Roman"/>
-          <w:sz w:val="28"/>
-          <w:szCs w:val="28"/>
-          <w:lang w:val="uk-UA"/>
-        </w:rPr>
-        <w:t>підтримці Відділу культури , туризму та охорони культурної спадщини . управлінню молоді і спорту Покровської міської влади.</w:t>
+        <w:t xml:space="preserve"> </w:t>
+      </w:r>
+      <w:proofErr w:type="spellStart"/>
+      <w:r>
+        <w:rPr>
+          <w:rFonts w:ascii="Times New Roman" w:hAnsi="Times New Roman" w:cs="Times New Roman"/>
+          <w:sz w:val="28"/>
+          <w:szCs w:val="28"/>
+          <w:lang w:val="uk-UA"/>
+        </w:rPr>
+        <w:t>т</w:t>
+      </w:r>
+      <w:r>
+        <w:rPr>
+          <w:rFonts w:ascii="Times New Roman" w:hAnsi="Times New Roman" w:cs="Times New Roman"/>
+          <w:sz w:val="28"/>
+          <w:szCs w:val="28"/>
+          <w:lang w:val="uk-UA"/>
+        </w:rPr>
+        <w:t>підтримці</w:t>
+      </w:r>
+      <w:proofErr w:type="spellEnd"/>
+      <w:r>
+        <w:rPr>
+          <w:rFonts w:ascii="Times New Roman" w:hAnsi="Times New Roman" w:cs="Times New Roman"/>
+          <w:sz w:val="28"/>
+          <w:szCs w:val="28"/>
+          <w:lang w:val="uk-UA"/>
+        </w:rPr>
+        <w:t xml:space="preserve"> Відділу культури , туризму та охорони культурної спадщини . управлінню молоді і спорту Покровської міської влади.</w:t>
       </w:r>
     </w:p>
     <w:p>
@@ -632,6 +973,7 @@
         </w:rPr>
         <w:t>//</w:t>
       </w:r>
+      <w:proofErr w:type="spellStart"/>
       <w:r>
         <w:rPr>
           <w:rFonts w:ascii="Times New Roman" w:hAnsi="Times New Roman" w:cs="Times New Roman"/>
@@ -641,6 +983,7 @@
         </w:rPr>
         <w:t>vchasnoua</w:t>
       </w:r>
+      <w:proofErr w:type="spellEnd"/>
       <w:r>
         <w:rPr>
           <w:rFonts w:ascii="Times New Roman" w:hAnsi="Times New Roman" w:cs="Times New Roman"/>

</xml_diff>